<commit_message>
Edit sample and report
</commit_message>
<xml_diff>
--- a/labs/ПРОЗОРОВ_ЛР_2_ГР_36_2.docx
+++ b/labs/ПРОЗОРОВ_ЛР_2_ГР_36_2.docx
@@ -1,6 +1,6 @@
 
 <file path=word/document.xml><?xml version="1.0" encoding="utf-8"?>
-<w:document xmlns:wpc="http://schemas.microsoft.com/office/word/2010/wordprocessingCanvas" xmlns:cx="http://schemas.microsoft.com/office/drawing/2014/chartex" xmlns:cx1="http://schemas.microsoft.com/office/drawing/2015/9/8/chartex" xmlns:cx2="http://schemas.microsoft.com/office/drawing/2015/10/21/chartex" xmlns:cx3="http://schemas.microsoft.com/office/drawing/2016/5/9/chartex" xmlns:cx4="http://schemas.microsoft.com/office/drawing/2016/5/10/chartex" xmlns:cx5="http://schemas.microsoft.com/office/drawing/2016/5/11/chartex" xmlns:cx6="http://schemas.microsoft.com/office/drawing/2016/5/12/chartex" xmlns:cx7="http://schemas.microsoft.com/office/drawing/2016/5/13/chartex" xmlns:cx8="http://schemas.microsoft.com/office/drawing/2016/5/14/chartex" xmlns:mc="http://schemas.openxmlformats.org/markup-compatibility/2006" xmlns:aink="http://schemas.microsoft.com/office/drawing/2016/ink" xmlns:am3d="http://schemas.microsoft.com/office/drawing/2017/model3d" xmlns:o="urn:schemas-microsoft-com:office:office" xmlns:r="http://schemas.openxmlformats.org/officeDocument/2006/relationships" xmlns:m="http://schemas.openxmlformats.org/officeDocument/2006/math" xmlns:v="urn:schemas-microsoft-com:vml" xmlns:wp14="http://schemas.microsoft.com/office/word/2010/wordprocessingDrawing" xmlns:wp="http://schemas.openxmlformats.org/drawingml/2006/wordprocessingDrawing" xmlns:w10="urn:schemas-microsoft-com:office:word" xmlns:w="http://schemas.openxmlformats.org/wordprocessingml/2006/main" xmlns:w14="http://schemas.microsoft.com/office/word/2010/wordml" xmlns:w15="http://schemas.microsoft.com/office/word/2012/wordml" xmlns:w16cex="http://schemas.microsoft.com/office/word/2018/wordml/cex" xmlns:w16cid="http://schemas.microsoft.com/office/word/2016/wordml/cid" xmlns:w16="http://schemas.microsoft.com/office/word/2018/wordml" xmlns:w16sdtdh="http://schemas.microsoft.com/office/word/2020/wordml/sdtdatahash" xmlns:w16se="http://schemas.microsoft.com/office/word/2015/wordml/symex" xmlns:wpg="http://schemas.microsoft.com/office/word/2010/wordprocessingGroup" xmlns:wpi="http://schemas.microsoft.com/office/word/2010/wordprocessingInk" xmlns:wne="http://schemas.microsoft.com/office/word/2006/wordml" xmlns:wps="http://schemas.microsoft.com/office/word/2010/wordprocessingShape" mc:Ignorable="w14 w15 w16se w16cid w16 w16cex w16sdtdh wp14">
+<w:document xmlns:wpc="http://schemas.microsoft.com/office/word/2010/wordprocessingCanvas" xmlns:cx="http://schemas.microsoft.com/office/drawing/2014/chartex" xmlns:cx1="http://schemas.microsoft.com/office/drawing/2015/9/8/chartex" xmlns:cx2="http://schemas.microsoft.com/office/drawing/2015/10/21/chartex" xmlns:cx3="http://schemas.microsoft.com/office/drawing/2016/5/9/chartex" xmlns:cx4="http://schemas.microsoft.com/office/drawing/2016/5/10/chartex" xmlns:cx5="http://schemas.microsoft.com/office/drawing/2016/5/11/chartex" xmlns:cx6="http://schemas.microsoft.com/office/drawing/2016/5/12/chartex" xmlns:cx7="http://schemas.microsoft.com/office/drawing/2016/5/13/chartex" xmlns:cx8="http://schemas.microsoft.com/office/drawing/2016/5/14/chartex" xmlns:mc="http://schemas.openxmlformats.org/markup-compatibility/2006" xmlns:aink="http://schemas.microsoft.com/office/drawing/2016/ink" xmlns:am3d="http://schemas.microsoft.com/office/drawing/2017/model3d" xmlns:o="urn:schemas-microsoft-com:office:office" xmlns:r="http://schemas.openxmlformats.org/officeDocument/2006/relationships" xmlns:m="http://schemas.openxmlformats.org/officeDocument/2006/math" xmlns:v="urn:schemas-microsoft-com:vml" xmlns:wp14="http://schemas.microsoft.com/office/word/2010/wordprocessingDrawing" xmlns:wp="http://schemas.openxmlformats.org/drawingml/2006/wordprocessingDrawing" xmlns:w10="urn:schemas-microsoft-com:office:word" xmlns:w="http://schemas.openxmlformats.org/wordprocessingml/2006/main" xmlns:w14="http://schemas.microsoft.com/office/word/2010/wordml" xmlns:w15="http://schemas.microsoft.com/office/word/2012/wordml" xmlns:w16cid="http://schemas.microsoft.com/office/word/2016/wordml/cid" xmlns:w16se="http://schemas.microsoft.com/office/word/2015/wordml/symex" xmlns:wpg="http://schemas.microsoft.com/office/word/2010/wordprocessingGroup" xmlns:wpi="http://schemas.microsoft.com/office/word/2010/wordprocessingInk" xmlns:wne="http://schemas.microsoft.com/office/word/2006/wordml" xmlns:wps="http://schemas.microsoft.com/office/word/2010/wordprocessingShape" mc:Ignorable="w14 w15 w16se w16cid wp14">
   <w:body>
     <w:p>
       <w:pPr>
@@ -1495,7 +1495,7 @@
                 <w:sz w:val="28"/>
                 <w:szCs w:val="28"/>
               </w:rPr>
-              <w:t>13</w:t>
+              <w:t>11</w:t>
             </w:r>
             <w:r>
               <w:rPr>
@@ -7493,6 +7493,8 @@
           <w:lang w:val="en-US" w:eastAsia="ru-RU"/>
         </w:rPr>
       </w:pPr>
+      <w:bookmarkStart w:id="7" w:name="_GoBack"/>
+      <w:bookmarkEnd w:id="7"/>
     </w:p>
     <w:p>
       <w:pPr>
@@ -29153,7 +29155,7 @@
 </file>
 
 <file path=word/endnotes.xml><?xml version="1.0" encoding="utf-8"?>
-<w:endnotes xmlns:wpc="http://schemas.microsoft.com/office/word/2010/wordprocessingCanvas" xmlns:cx="http://schemas.microsoft.com/office/drawing/2014/chartex" xmlns:cx1="http://schemas.microsoft.com/office/drawing/2015/9/8/chartex" xmlns:cx2="http://schemas.microsoft.com/office/drawing/2015/10/21/chartex" xmlns:cx3="http://schemas.microsoft.com/office/drawing/2016/5/9/chartex" xmlns:cx4="http://schemas.microsoft.com/office/drawing/2016/5/10/chartex" xmlns:cx5="http://schemas.microsoft.com/office/drawing/2016/5/11/chartex" xmlns:cx6="http://schemas.microsoft.com/office/drawing/2016/5/12/chartex" xmlns:cx7="http://schemas.microsoft.com/office/drawing/2016/5/13/chartex" xmlns:cx8="http://schemas.microsoft.com/office/drawing/2016/5/14/chartex" xmlns:mc="http://schemas.openxmlformats.org/markup-compatibility/2006" xmlns:aink="http://schemas.microsoft.com/office/drawing/2016/ink" xmlns:am3d="http://schemas.microsoft.com/office/drawing/2017/model3d" xmlns:o="urn:schemas-microsoft-com:office:office" xmlns:r="http://schemas.openxmlformats.org/officeDocument/2006/relationships" xmlns:m="http://schemas.openxmlformats.org/officeDocument/2006/math" xmlns:v="urn:schemas-microsoft-com:vml" xmlns:wp14="http://schemas.microsoft.com/office/word/2010/wordprocessingDrawing" xmlns:wp="http://schemas.openxmlformats.org/drawingml/2006/wordprocessingDrawing" xmlns:w10="urn:schemas-microsoft-com:office:word" xmlns:w="http://schemas.openxmlformats.org/wordprocessingml/2006/main" xmlns:w14="http://schemas.microsoft.com/office/word/2010/wordml" xmlns:w15="http://schemas.microsoft.com/office/word/2012/wordml" xmlns:w16cex="http://schemas.microsoft.com/office/word/2018/wordml/cex" xmlns:w16cid="http://schemas.microsoft.com/office/word/2016/wordml/cid" xmlns:w16="http://schemas.microsoft.com/office/word/2018/wordml" xmlns:w16sdtdh="http://schemas.microsoft.com/office/word/2020/wordml/sdtdatahash" xmlns:w16se="http://schemas.microsoft.com/office/word/2015/wordml/symex" xmlns:wpg="http://schemas.microsoft.com/office/word/2010/wordprocessingGroup" xmlns:wpi="http://schemas.microsoft.com/office/word/2010/wordprocessingInk" xmlns:wne="http://schemas.microsoft.com/office/word/2006/wordml" xmlns:wps="http://schemas.microsoft.com/office/word/2010/wordprocessingShape" mc:Ignorable="w14 w15 w16se w16cid w16 w16cex w16sdtdh wp14">
+<w:endnotes xmlns:wpc="http://schemas.microsoft.com/office/word/2010/wordprocessingCanvas" xmlns:cx="http://schemas.microsoft.com/office/drawing/2014/chartex" xmlns:cx1="http://schemas.microsoft.com/office/drawing/2015/9/8/chartex" xmlns:cx2="http://schemas.microsoft.com/office/drawing/2015/10/21/chartex" xmlns:cx3="http://schemas.microsoft.com/office/drawing/2016/5/9/chartex" xmlns:cx4="http://schemas.microsoft.com/office/drawing/2016/5/10/chartex" xmlns:cx5="http://schemas.microsoft.com/office/drawing/2016/5/11/chartex" xmlns:cx6="http://schemas.microsoft.com/office/drawing/2016/5/12/chartex" xmlns:cx7="http://schemas.microsoft.com/office/drawing/2016/5/13/chartex" xmlns:cx8="http://schemas.microsoft.com/office/drawing/2016/5/14/chartex" xmlns:mc="http://schemas.openxmlformats.org/markup-compatibility/2006" xmlns:aink="http://schemas.microsoft.com/office/drawing/2016/ink" xmlns:am3d="http://schemas.microsoft.com/office/drawing/2017/model3d" xmlns:o="urn:schemas-microsoft-com:office:office" xmlns:r="http://schemas.openxmlformats.org/officeDocument/2006/relationships" xmlns:m="http://schemas.openxmlformats.org/officeDocument/2006/math" xmlns:v="urn:schemas-microsoft-com:vml" xmlns:wp14="http://schemas.microsoft.com/office/word/2010/wordprocessingDrawing" xmlns:wp="http://schemas.openxmlformats.org/drawingml/2006/wordprocessingDrawing" xmlns:w10="urn:schemas-microsoft-com:office:word" xmlns:w="http://schemas.openxmlformats.org/wordprocessingml/2006/main" xmlns:w14="http://schemas.microsoft.com/office/word/2010/wordml" xmlns:w15="http://schemas.microsoft.com/office/word/2012/wordml" xmlns:w16cid="http://schemas.microsoft.com/office/word/2016/wordml/cid" xmlns:w16se="http://schemas.microsoft.com/office/word/2015/wordml/symex" xmlns:wpg="http://schemas.microsoft.com/office/word/2010/wordprocessingGroup" xmlns:wpi="http://schemas.microsoft.com/office/word/2010/wordprocessingInk" xmlns:wne="http://schemas.microsoft.com/office/word/2006/wordml" xmlns:wps="http://schemas.microsoft.com/office/word/2010/wordprocessingShape" mc:Ignorable="w14 w15 w16se w16cid wp14">
   <w:endnote w:type="separator" w:id="-1">
     <w:p>
       <w:pPr>
@@ -29178,7 +29180,7 @@
 </file>
 
 <file path=word/footer1.xml><?xml version="1.0" encoding="utf-8"?>
-<w:ftr xmlns:wpc="http://schemas.microsoft.com/office/word/2010/wordprocessingCanvas" xmlns:cx="http://schemas.microsoft.com/office/drawing/2014/chartex" xmlns:cx1="http://schemas.microsoft.com/office/drawing/2015/9/8/chartex" xmlns:cx2="http://schemas.microsoft.com/office/drawing/2015/10/21/chartex" xmlns:cx3="http://schemas.microsoft.com/office/drawing/2016/5/9/chartex" xmlns:cx4="http://schemas.microsoft.com/office/drawing/2016/5/10/chartex" xmlns:cx5="http://schemas.microsoft.com/office/drawing/2016/5/11/chartex" xmlns:cx6="http://schemas.microsoft.com/office/drawing/2016/5/12/chartex" xmlns:cx7="http://schemas.microsoft.com/office/drawing/2016/5/13/chartex" xmlns:cx8="http://schemas.microsoft.com/office/drawing/2016/5/14/chartex" xmlns:mc="http://schemas.openxmlformats.org/markup-compatibility/2006" xmlns:aink="http://schemas.microsoft.com/office/drawing/2016/ink" xmlns:am3d="http://schemas.microsoft.com/office/drawing/2017/model3d" xmlns:o="urn:schemas-microsoft-com:office:office" xmlns:r="http://schemas.openxmlformats.org/officeDocument/2006/relationships" xmlns:m="http://schemas.openxmlformats.org/officeDocument/2006/math" xmlns:v="urn:schemas-microsoft-com:vml" xmlns:wp14="http://schemas.microsoft.com/office/word/2010/wordprocessingDrawing" xmlns:wp="http://schemas.openxmlformats.org/drawingml/2006/wordprocessingDrawing" xmlns:w10="urn:schemas-microsoft-com:office:word" xmlns:w="http://schemas.openxmlformats.org/wordprocessingml/2006/main" xmlns:w14="http://schemas.microsoft.com/office/word/2010/wordml" xmlns:w15="http://schemas.microsoft.com/office/word/2012/wordml" xmlns:w16cex="http://schemas.microsoft.com/office/word/2018/wordml/cex" xmlns:w16cid="http://schemas.microsoft.com/office/word/2016/wordml/cid" xmlns:w16="http://schemas.microsoft.com/office/word/2018/wordml" xmlns:w16sdtdh="http://schemas.microsoft.com/office/word/2020/wordml/sdtdatahash" xmlns:w16se="http://schemas.microsoft.com/office/word/2015/wordml/symex" xmlns:wpg="http://schemas.microsoft.com/office/word/2010/wordprocessingGroup" xmlns:wpi="http://schemas.microsoft.com/office/word/2010/wordprocessingInk" xmlns:wne="http://schemas.microsoft.com/office/word/2006/wordml" xmlns:wps="http://schemas.microsoft.com/office/word/2010/wordprocessingShape" mc:Ignorable="w14 w15 w16se w16cid w16 w16cex w16sdtdh wp14">
+<w:ftr xmlns:wpc="http://schemas.microsoft.com/office/word/2010/wordprocessingCanvas" xmlns:cx="http://schemas.microsoft.com/office/drawing/2014/chartex" xmlns:cx1="http://schemas.microsoft.com/office/drawing/2015/9/8/chartex" xmlns:cx2="http://schemas.microsoft.com/office/drawing/2015/10/21/chartex" xmlns:cx3="http://schemas.microsoft.com/office/drawing/2016/5/9/chartex" xmlns:cx4="http://schemas.microsoft.com/office/drawing/2016/5/10/chartex" xmlns:cx5="http://schemas.microsoft.com/office/drawing/2016/5/11/chartex" xmlns:cx6="http://schemas.microsoft.com/office/drawing/2016/5/12/chartex" xmlns:cx7="http://schemas.microsoft.com/office/drawing/2016/5/13/chartex" xmlns:cx8="http://schemas.microsoft.com/office/drawing/2016/5/14/chartex" xmlns:mc="http://schemas.openxmlformats.org/markup-compatibility/2006" xmlns:aink="http://schemas.microsoft.com/office/drawing/2016/ink" xmlns:am3d="http://schemas.microsoft.com/office/drawing/2017/model3d" xmlns:o="urn:schemas-microsoft-com:office:office" xmlns:r="http://schemas.openxmlformats.org/officeDocument/2006/relationships" xmlns:m="http://schemas.openxmlformats.org/officeDocument/2006/math" xmlns:v="urn:schemas-microsoft-com:vml" xmlns:wp14="http://schemas.microsoft.com/office/word/2010/wordprocessingDrawing" xmlns:wp="http://schemas.openxmlformats.org/drawingml/2006/wordprocessingDrawing" xmlns:w10="urn:schemas-microsoft-com:office:word" xmlns:w="http://schemas.openxmlformats.org/wordprocessingml/2006/main" xmlns:w14="http://schemas.microsoft.com/office/word/2010/wordml" xmlns:w15="http://schemas.microsoft.com/office/word/2012/wordml" xmlns:w16cid="http://schemas.microsoft.com/office/word/2016/wordml/cid" xmlns:w16se="http://schemas.microsoft.com/office/word/2015/wordml/symex" xmlns:wpg="http://schemas.microsoft.com/office/word/2010/wordprocessingGroup" xmlns:wpi="http://schemas.microsoft.com/office/word/2010/wordprocessingInk" xmlns:wne="http://schemas.microsoft.com/office/word/2006/wordml" xmlns:wps="http://schemas.microsoft.com/office/word/2010/wordprocessingShape" mc:Ignorable="w14 w15 w16se w16cid wp14">
   <w:sdt>
     <w:sdtPr>
       <w:id w:val="2009022464"/>
@@ -29253,7 +29255,7 @@
 </file>
 
 <file path=word/footer2.xml><?xml version="1.0" encoding="utf-8"?>
-<w:ftr xmlns:wpc="http://schemas.microsoft.com/office/word/2010/wordprocessingCanvas" xmlns:cx="http://schemas.microsoft.com/office/drawing/2014/chartex" xmlns:cx1="http://schemas.microsoft.com/office/drawing/2015/9/8/chartex" xmlns:cx2="http://schemas.microsoft.com/office/drawing/2015/10/21/chartex" xmlns:cx3="http://schemas.microsoft.com/office/drawing/2016/5/9/chartex" xmlns:cx4="http://schemas.microsoft.com/office/drawing/2016/5/10/chartex" xmlns:cx5="http://schemas.microsoft.com/office/drawing/2016/5/11/chartex" xmlns:cx6="http://schemas.microsoft.com/office/drawing/2016/5/12/chartex" xmlns:cx7="http://schemas.microsoft.com/office/drawing/2016/5/13/chartex" xmlns:cx8="http://schemas.microsoft.com/office/drawing/2016/5/14/chartex" xmlns:mc="http://schemas.openxmlformats.org/markup-compatibility/2006" xmlns:aink="http://schemas.microsoft.com/office/drawing/2016/ink" xmlns:am3d="http://schemas.microsoft.com/office/drawing/2017/model3d" xmlns:o="urn:schemas-microsoft-com:office:office" xmlns:r="http://schemas.openxmlformats.org/officeDocument/2006/relationships" xmlns:m="http://schemas.openxmlformats.org/officeDocument/2006/math" xmlns:v="urn:schemas-microsoft-com:vml" xmlns:wp14="http://schemas.microsoft.com/office/word/2010/wordprocessingDrawing" xmlns:wp="http://schemas.openxmlformats.org/drawingml/2006/wordprocessingDrawing" xmlns:w10="urn:schemas-microsoft-com:office:word" xmlns:w="http://schemas.openxmlformats.org/wordprocessingml/2006/main" xmlns:w14="http://schemas.microsoft.com/office/word/2010/wordml" xmlns:w15="http://schemas.microsoft.com/office/word/2012/wordml" xmlns:w16cex="http://schemas.microsoft.com/office/word/2018/wordml/cex" xmlns:w16cid="http://schemas.microsoft.com/office/word/2016/wordml/cid" xmlns:w16="http://schemas.microsoft.com/office/word/2018/wordml" xmlns:w16sdtdh="http://schemas.microsoft.com/office/word/2020/wordml/sdtdatahash" xmlns:w16se="http://schemas.microsoft.com/office/word/2015/wordml/symex" xmlns:wpg="http://schemas.microsoft.com/office/word/2010/wordprocessingGroup" xmlns:wpi="http://schemas.microsoft.com/office/word/2010/wordprocessingInk" xmlns:wne="http://schemas.microsoft.com/office/word/2006/wordml" xmlns:wps="http://schemas.microsoft.com/office/word/2010/wordprocessingShape" mc:Ignorable="w14 w15 w16se w16cid w16 w16cex w16sdtdh wp14">
+<w:ftr xmlns:wpc="http://schemas.microsoft.com/office/word/2010/wordprocessingCanvas" xmlns:cx="http://schemas.microsoft.com/office/drawing/2014/chartex" xmlns:cx1="http://schemas.microsoft.com/office/drawing/2015/9/8/chartex" xmlns:cx2="http://schemas.microsoft.com/office/drawing/2015/10/21/chartex" xmlns:cx3="http://schemas.microsoft.com/office/drawing/2016/5/9/chartex" xmlns:cx4="http://schemas.microsoft.com/office/drawing/2016/5/10/chartex" xmlns:cx5="http://schemas.microsoft.com/office/drawing/2016/5/11/chartex" xmlns:cx6="http://schemas.microsoft.com/office/drawing/2016/5/12/chartex" xmlns:cx7="http://schemas.microsoft.com/office/drawing/2016/5/13/chartex" xmlns:cx8="http://schemas.microsoft.com/office/drawing/2016/5/14/chartex" xmlns:mc="http://schemas.openxmlformats.org/markup-compatibility/2006" xmlns:aink="http://schemas.microsoft.com/office/drawing/2016/ink" xmlns:am3d="http://schemas.microsoft.com/office/drawing/2017/model3d" xmlns:o="urn:schemas-microsoft-com:office:office" xmlns:r="http://schemas.openxmlformats.org/officeDocument/2006/relationships" xmlns:m="http://schemas.openxmlformats.org/officeDocument/2006/math" xmlns:v="urn:schemas-microsoft-com:vml" xmlns:wp14="http://schemas.microsoft.com/office/word/2010/wordprocessingDrawing" xmlns:wp="http://schemas.openxmlformats.org/drawingml/2006/wordprocessingDrawing" xmlns:w10="urn:schemas-microsoft-com:office:word" xmlns:w="http://schemas.openxmlformats.org/wordprocessingml/2006/main" xmlns:w14="http://schemas.microsoft.com/office/word/2010/wordml" xmlns:w15="http://schemas.microsoft.com/office/word/2012/wordml" xmlns:w16cid="http://schemas.microsoft.com/office/word/2016/wordml/cid" xmlns:w16se="http://schemas.microsoft.com/office/word/2015/wordml/symex" xmlns:wpg="http://schemas.microsoft.com/office/word/2010/wordprocessingGroup" xmlns:wpi="http://schemas.microsoft.com/office/word/2010/wordprocessingInk" xmlns:wne="http://schemas.microsoft.com/office/word/2006/wordml" xmlns:wps="http://schemas.microsoft.com/office/word/2010/wordprocessingShape" mc:Ignorable="w14 w15 w16se w16cid wp14">
   <w:p>
     <w:pPr>
       <w:pStyle w:val="a6"/>
@@ -29304,7 +29306,7 @@
 </file>
 
 <file path=word/footnotes.xml><?xml version="1.0" encoding="utf-8"?>
-<w:footnotes xmlns:wpc="http://schemas.microsoft.com/office/word/2010/wordprocessingCanvas" xmlns:cx="http://schemas.microsoft.com/office/drawing/2014/chartex" xmlns:cx1="http://schemas.microsoft.com/office/drawing/2015/9/8/chartex" xmlns:cx2="http://schemas.microsoft.com/office/drawing/2015/10/21/chartex" xmlns:cx3="http://schemas.microsoft.com/office/drawing/2016/5/9/chartex" xmlns:cx4="http://schemas.microsoft.com/office/drawing/2016/5/10/chartex" xmlns:cx5="http://schemas.microsoft.com/office/drawing/2016/5/11/chartex" xmlns:cx6="http://schemas.microsoft.com/office/drawing/2016/5/12/chartex" xmlns:cx7="http://schemas.microsoft.com/office/drawing/2016/5/13/chartex" xmlns:cx8="http://schemas.microsoft.com/office/drawing/2016/5/14/chartex" xmlns:mc="http://schemas.openxmlformats.org/markup-compatibility/2006" xmlns:aink="http://schemas.microsoft.com/office/drawing/2016/ink" xmlns:am3d="http://schemas.microsoft.com/office/drawing/2017/model3d" xmlns:o="urn:schemas-microsoft-com:office:office" xmlns:r="http://schemas.openxmlformats.org/officeDocument/2006/relationships" xmlns:m="http://schemas.openxmlformats.org/officeDocument/2006/math" xmlns:v="urn:schemas-microsoft-com:vml" xmlns:wp14="http://schemas.microsoft.com/office/word/2010/wordprocessingDrawing" xmlns:wp="http://schemas.openxmlformats.org/drawingml/2006/wordprocessingDrawing" xmlns:w10="urn:schemas-microsoft-com:office:word" xmlns:w="http://schemas.openxmlformats.org/wordprocessingml/2006/main" xmlns:w14="http://schemas.microsoft.com/office/word/2010/wordml" xmlns:w15="http://schemas.microsoft.com/office/word/2012/wordml" xmlns:w16cex="http://schemas.microsoft.com/office/word/2018/wordml/cex" xmlns:w16cid="http://schemas.microsoft.com/office/word/2016/wordml/cid" xmlns:w16="http://schemas.microsoft.com/office/word/2018/wordml" xmlns:w16sdtdh="http://schemas.microsoft.com/office/word/2020/wordml/sdtdatahash" xmlns:w16se="http://schemas.microsoft.com/office/word/2015/wordml/symex" xmlns:wpg="http://schemas.microsoft.com/office/word/2010/wordprocessingGroup" xmlns:wpi="http://schemas.microsoft.com/office/word/2010/wordprocessingInk" xmlns:wne="http://schemas.microsoft.com/office/word/2006/wordml" xmlns:wps="http://schemas.microsoft.com/office/word/2010/wordprocessingShape" mc:Ignorable="w14 w15 w16se w16cid w16 w16cex w16sdtdh wp14">
+<w:footnotes xmlns:wpc="http://schemas.microsoft.com/office/word/2010/wordprocessingCanvas" xmlns:cx="http://schemas.microsoft.com/office/drawing/2014/chartex" xmlns:cx1="http://schemas.microsoft.com/office/drawing/2015/9/8/chartex" xmlns:cx2="http://schemas.microsoft.com/office/drawing/2015/10/21/chartex" xmlns:cx3="http://schemas.microsoft.com/office/drawing/2016/5/9/chartex" xmlns:cx4="http://schemas.microsoft.com/office/drawing/2016/5/10/chartex" xmlns:cx5="http://schemas.microsoft.com/office/drawing/2016/5/11/chartex" xmlns:cx6="http://schemas.microsoft.com/office/drawing/2016/5/12/chartex" xmlns:cx7="http://schemas.microsoft.com/office/drawing/2016/5/13/chartex" xmlns:cx8="http://schemas.microsoft.com/office/drawing/2016/5/14/chartex" xmlns:mc="http://schemas.openxmlformats.org/markup-compatibility/2006" xmlns:aink="http://schemas.microsoft.com/office/drawing/2016/ink" xmlns:am3d="http://schemas.microsoft.com/office/drawing/2017/model3d" xmlns:o="urn:schemas-microsoft-com:office:office" xmlns:r="http://schemas.openxmlformats.org/officeDocument/2006/relationships" xmlns:m="http://schemas.openxmlformats.org/officeDocument/2006/math" xmlns:v="urn:schemas-microsoft-com:vml" xmlns:wp14="http://schemas.microsoft.com/office/word/2010/wordprocessingDrawing" xmlns:wp="http://schemas.openxmlformats.org/drawingml/2006/wordprocessingDrawing" xmlns:w10="urn:schemas-microsoft-com:office:word" xmlns:w="http://schemas.openxmlformats.org/wordprocessingml/2006/main" xmlns:w14="http://schemas.microsoft.com/office/word/2010/wordml" xmlns:w15="http://schemas.microsoft.com/office/word/2012/wordml" xmlns:w16cid="http://schemas.microsoft.com/office/word/2016/wordml/cid" xmlns:w16se="http://schemas.microsoft.com/office/word/2015/wordml/symex" xmlns:wpg="http://schemas.microsoft.com/office/word/2010/wordprocessingGroup" xmlns:wpi="http://schemas.microsoft.com/office/word/2010/wordprocessingInk" xmlns:wne="http://schemas.microsoft.com/office/word/2006/wordml" xmlns:wps="http://schemas.microsoft.com/office/word/2010/wordprocessingShape" mc:Ignorable="w14 w15 w16se w16cid wp14">
   <w:footnote w:type="separator" w:id="-1">
     <w:p>
       <w:pPr>
@@ -29329,7 +29331,7 @@
 </file>
 
 <file path=word/numbering.xml><?xml version="1.0" encoding="utf-8"?>
-<w:numbering xmlns:wpc="http://schemas.microsoft.com/office/word/2010/wordprocessingCanvas" xmlns:cx="http://schemas.microsoft.com/office/drawing/2014/chartex" xmlns:cx1="http://schemas.microsoft.com/office/drawing/2015/9/8/chartex" xmlns:cx2="http://schemas.microsoft.com/office/drawing/2015/10/21/chartex" xmlns:cx3="http://schemas.microsoft.com/office/drawing/2016/5/9/chartex" xmlns:cx4="http://schemas.microsoft.com/office/drawing/2016/5/10/chartex" xmlns:cx5="http://schemas.microsoft.com/office/drawing/2016/5/11/chartex" xmlns:cx6="http://schemas.microsoft.com/office/drawing/2016/5/12/chartex" xmlns:cx7="http://schemas.microsoft.com/office/drawing/2016/5/13/chartex" xmlns:cx8="http://schemas.microsoft.com/office/drawing/2016/5/14/chartex" xmlns:mc="http://schemas.openxmlformats.org/markup-compatibility/2006" xmlns:aink="http://schemas.microsoft.com/office/drawing/2016/ink" xmlns:am3d="http://schemas.microsoft.com/office/drawing/2017/model3d" xmlns:o="urn:schemas-microsoft-com:office:office" xmlns:r="http://schemas.openxmlformats.org/officeDocument/2006/relationships" xmlns:m="http://schemas.openxmlformats.org/officeDocument/2006/math" xmlns:v="urn:schemas-microsoft-com:vml" xmlns:wp14="http://schemas.microsoft.com/office/word/2010/wordprocessingDrawing" xmlns:wp="http://schemas.openxmlformats.org/drawingml/2006/wordprocessingDrawing" xmlns:w10="urn:schemas-microsoft-com:office:word" xmlns:w="http://schemas.openxmlformats.org/wordprocessingml/2006/main" xmlns:w14="http://schemas.microsoft.com/office/word/2010/wordml" xmlns:w15="http://schemas.microsoft.com/office/word/2012/wordml" xmlns:w16cex="http://schemas.microsoft.com/office/word/2018/wordml/cex" xmlns:w16cid="http://schemas.microsoft.com/office/word/2016/wordml/cid" xmlns:w16="http://schemas.microsoft.com/office/word/2018/wordml" xmlns:w16sdtdh="http://schemas.microsoft.com/office/word/2020/wordml/sdtdatahash" xmlns:w16se="http://schemas.microsoft.com/office/word/2015/wordml/symex" xmlns:wpg="http://schemas.microsoft.com/office/word/2010/wordprocessingGroup" xmlns:wpi="http://schemas.microsoft.com/office/word/2010/wordprocessingInk" xmlns:wne="http://schemas.microsoft.com/office/word/2006/wordml" xmlns:wps="http://schemas.microsoft.com/office/word/2010/wordprocessingShape" mc:Ignorable="w14 w15 w16se w16cid w16 w16cex w16sdtdh wp14">
+<w:numbering xmlns:wpc="http://schemas.microsoft.com/office/word/2010/wordprocessingCanvas" xmlns:cx="http://schemas.microsoft.com/office/drawing/2014/chartex" xmlns:cx1="http://schemas.microsoft.com/office/drawing/2015/9/8/chartex" xmlns:cx2="http://schemas.microsoft.com/office/drawing/2015/10/21/chartex" xmlns:cx3="http://schemas.microsoft.com/office/drawing/2016/5/9/chartex" xmlns:cx4="http://schemas.microsoft.com/office/drawing/2016/5/10/chartex" xmlns:cx5="http://schemas.microsoft.com/office/drawing/2016/5/11/chartex" xmlns:cx6="http://schemas.microsoft.com/office/drawing/2016/5/12/chartex" xmlns:cx7="http://schemas.microsoft.com/office/drawing/2016/5/13/chartex" xmlns:cx8="http://schemas.microsoft.com/office/drawing/2016/5/14/chartex" xmlns:mc="http://schemas.openxmlformats.org/markup-compatibility/2006" xmlns:aink="http://schemas.microsoft.com/office/drawing/2016/ink" xmlns:am3d="http://schemas.microsoft.com/office/drawing/2017/model3d" xmlns:o="urn:schemas-microsoft-com:office:office" xmlns:r="http://schemas.openxmlformats.org/officeDocument/2006/relationships" xmlns:m="http://schemas.openxmlformats.org/officeDocument/2006/math" xmlns:v="urn:schemas-microsoft-com:vml" xmlns:wp14="http://schemas.microsoft.com/office/word/2010/wordprocessingDrawing" xmlns:wp="http://schemas.openxmlformats.org/drawingml/2006/wordprocessingDrawing" xmlns:w10="urn:schemas-microsoft-com:office:word" xmlns:w="http://schemas.openxmlformats.org/wordprocessingml/2006/main" xmlns:w14="http://schemas.microsoft.com/office/word/2010/wordml" xmlns:w15="http://schemas.microsoft.com/office/word/2012/wordml" xmlns:w16cid="http://schemas.microsoft.com/office/word/2016/wordml/cid" xmlns:w16se="http://schemas.microsoft.com/office/word/2015/wordml/symex" xmlns:wpg="http://schemas.microsoft.com/office/word/2010/wordprocessingGroup" xmlns:wpi="http://schemas.microsoft.com/office/word/2010/wordprocessingInk" xmlns:wne="http://schemas.microsoft.com/office/word/2006/wordml" xmlns:wps="http://schemas.microsoft.com/office/word/2010/wordprocessingShape" mc:Ignorable="w14 w15 w16se w16cid wp14">
   <w:abstractNum w:abstractNumId="0" w15:restartNumberingAfterBreak="0">
     <w:nsid w:val="0F0036DE"/>
     <w:multiLevelType w:val="hybridMultilevel"/>
@@ -29706,7 +29708,7 @@
 </file>
 
 <file path=word/styles.xml><?xml version="1.0" encoding="utf-8"?>
-<w:styles xmlns:mc="http://schemas.openxmlformats.org/markup-compatibility/2006" xmlns:r="http://schemas.openxmlformats.org/officeDocument/2006/relationships" xmlns:w="http://schemas.openxmlformats.org/wordprocessingml/2006/main" xmlns:w14="http://schemas.microsoft.com/office/word/2010/wordml" xmlns:w15="http://schemas.microsoft.com/office/word/2012/wordml" xmlns:w16cex="http://schemas.microsoft.com/office/word/2018/wordml/cex" xmlns:w16cid="http://schemas.microsoft.com/office/word/2016/wordml/cid" xmlns:w16="http://schemas.microsoft.com/office/word/2018/wordml" xmlns:w16sdtdh="http://schemas.microsoft.com/office/word/2020/wordml/sdtdatahash" xmlns:w16se="http://schemas.microsoft.com/office/word/2015/wordml/symex" mc:Ignorable="w14 w15 w16se w16cid w16 w16cex w16sdtdh">
+<w:styles xmlns:mc="http://schemas.openxmlformats.org/markup-compatibility/2006" xmlns:r="http://schemas.openxmlformats.org/officeDocument/2006/relationships" xmlns:w="http://schemas.openxmlformats.org/wordprocessingml/2006/main" xmlns:w14="http://schemas.microsoft.com/office/word/2010/wordml" xmlns:w15="http://schemas.microsoft.com/office/word/2012/wordml" xmlns:w16cid="http://schemas.microsoft.com/office/word/2016/wordml/cid" xmlns:w16se="http://schemas.microsoft.com/office/word/2015/wordml/symex" mc:Ignorable="w14 w15 w16se w16cid">
   <w:docDefaults>
     <w:rPrDefault>
       <w:rPr>
@@ -29722,7 +29724,7 @@
       </w:pPr>
     </w:pPrDefault>
   </w:docDefaults>
-  <w:latentStyles w:defLockedState="0" w:defUIPriority="99" w:defSemiHidden="0" w:defUnhideWhenUsed="0" w:defQFormat="0" w:count="376">
+  <w:latentStyles w:defLockedState="0" w:defUIPriority="99" w:defSemiHidden="0" w:defUnhideWhenUsed="0" w:defQFormat="0" w:count="375">
     <w:lsdException w:name="Normal" w:uiPriority="0" w:qFormat="1"/>
     <w:lsdException w:name="heading 1" w:uiPriority="9" w:qFormat="1"/>
     <w:lsdException w:name="heading 2" w:semiHidden="1" w:uiPriority="9" w:unhideWhenUsed="1" w:qFormat="1"/>
@@ -29828,6 +29830,7 @@
     <w:lsdException w:name="HTML Sample" w:semiHidden="1" w:unhideWhenUsed="1"/>
     <w:lsdException w:name="HTML Typewriter" w:semiHidden="1" w:unhideWhenUsed="1"/>
     <w:lsdException w:name="HTML Variable" w:semiHidden="1" w:unhideWhenUsed="1"/>
+    <w:lsdException w:name="Normal Table" w:semiHidden="1" w:unhideWhenUsed="1"/>
     <w:lsdException w:name="annotation subject" w:semiHidden="1" w:unhideWhenUsed="1"/>
     <w:lsdException w:name="No List" w:semiHidden="1" w:unhideWhenUsed="1"/>
     <w:lsdException w:name="Outline List 1" w:semiHidden="1" w:unhideWhenUsed="1"/>
@@ -29870,8 +29873,11 @@
     <w:lsdException w:name="Table Contemporary" w:semiHidden="1" w:unhideWhenUsed="1"/>
     <w:lsdException w:name="Table Elegant" w:semiHidden="1" w:unhideWhenUsed="1"/>
     <w:lsdException w:name="Table Professional" w:semiHidden="1" w:unhideWhenUsed="1"/>
+    <w:lsdException w:name="Table Subtle 1" w:semiHidden="1" w:unhideWhenUsed="1"/>
     <w:lsdException w:name="Table Subtle 2" w:semiHidden="1" w:unhideWhenUsed="1"/>
     <w:lsdException w:name="Table Web 1" w:semiHidden="1" w:unhideWhenUsed="1"/>
+    <w:lsdException w:name="Table Web 2" w:semiHidden="1" w:unhideWhenUsed="1"/>
+    <w:lsdException w:name="Table Web 3" w:semiHidden="1" w:unhideWhenUsed="1"/>
     <w:lsdException w:name="Balloon Text" w:semiHidden="1" w:unhideWhenUsed="1"/>
     <w:lsdException w:name="Table Grid" w:uiPriority="39"/>
     <w:lsdException w:name="Table Theme" w:semiHidden="1" w:unhideWhenUsed="1"/>
@@ -30094,7 +30100,6 @@
     <w:lsdException w:name="Smart Hyperlink" w:semiHidden="1" w:unhideWhenUsed="1"/>
     <w:lsdException w:name="Hashtag" w:semiHidden="1" w:unhideWhenUsed="1"/>
     <w:lsdException w:name="Unresolved Mention" w:semiHidden="1" w:unhideWhenUsed="1"/>
-    <w:lsdException w:name="Smart Link" w:semiHidden="1" w:unhideWhenUsed="1"/>
   </w:latentStyles>
   <w:style w:type="paragraph" w:default="1" w:styleId="a">
     <w:name w:val="Normal"/>
@@ -30626,7 +30631,7 @@
 </file>
 
 <file path=customXml/itemProps1.xml><?xml version="1.0" encoding="utf-8"?>
-<ds:datastoreItem xmlns:ds="http://schemas.openxmlformats.org/officeDocument/2006/customXml" ds:itemID="{49F75042-1961-4E1B-BFA0-A59E61D00656}">
+<ds:datastoreItem xmlns:ds="http://schemas.openxmlformats.org/officeDocument/2006/customXml" ds:itemID="{3F7B1047-1BD0-4323-BCC4-256A5A23B899}">
   <ds:schemaRefs>
     <ds:schemaRef ds:uri="http://schemas.openxmlformats.org/officeDocument/2006/bibliography"/>
   </ds:schemaRefs>

</xml_diff>